<commit_message>
working on domestication GWAS
</commit_message>
<xml_diff>
--- a/paper/introduction/BcSlGWAS_Intro_v2.docx
+++ b/paper/introduction/BcSlGWAS_Intro_v2.docx
@@ -412,7 +412,19 @@
         <w:t xml:space="preserve">the cumulative outcome of the interaction between host pathways and pathogen pathways. </w:t>
       </w:r>
       <w:r>
-        <w:t xml:space="preserve">Specialist pathogens are only pathogenic (and therefore exhibit virulence) on a narrow range of hosts. Suitable hosts may be limited to a single species or genus. As such, coevolution between host and pathogen can lead to crosstalk between genes contributing to pathogen virulence and host </w:t>
+        <w:t>Specialist pathogens are only pathogenic (and therefore exhibit virulence) on a narrow range of hosts. Suitable hosts may be limited to a single species or genus</w:t>
+      </w:r>
+      <w:r>
+        <w:t>, leading to</w:t>
+      </w:r>
+      <w:r>
+        <w:t xml:space="preserve"> coevolution between host and pathogen </w:t>
+      </w:r>
+      <w:r>
+        <w:t>which allows</w:t>
+      </w:r>
+      <w:r>
+        <w:t xml:space="preserve"> crosstalk between genes contributing to pathogen virulence and host </w:t>
       </w:r>
       <w:r>
         <w:t>susceptibility</w:t>
@@ -427,22 +439,13 @@
         <w:ind w:firstLine="720"/>
       </w:pPr>
       <w:r>
-        <w:t>The simplest genetic basis of plant resistance involves R-gene mediated resistance,</w:t>
-      </w:r>
-      <w:r>
-        <w:t xml:space="preserve"> in which </w:t>
-      </w:r>
-      <w:r>
-        <w:t>alleles</w:t>
-      </w:r>
-      <w:r>
-        <w:t xml:space="preserve"> at a single plant resistance locus</w:t>
-      </w:r>
-      <w:r>
-        <w:t xml:space="preserve"> (R-gene)</w:t>
-      </w:r>
-      <w:r>
-        <w:t xml:space="preserve"> and a single pathogen </w:t>
+        <w:t xml:space="preserve">Most known genes for plant resistance to pathogens confer qualitative resistance through plant innate immunity. </w:t>
+      </w:r>
+      <w:r>
+        <w:t>A common</w:t>
+      </w:r>
+      <w:r>
+        <w:t xml:space="preserve"> genetic basis of plant resistance involves R-gene mediated resistance, in which alleles at a single plant resistance locus (R-gene) and a single pathogen </w:t>
       </w:r>
       <w:proofErr w:type="spellStart"/>
       <w:r>
@@ -450,74 +453,80 @@
       </w:r>
       <w:proofErr w:type="spellEnd"/>
       <w:r>
-        <w:t xml:space="preserve"> locus determine susceptibility.</w:t>
+        <w:t xml:space="preserve"> locus determine susceptibility</w:t>
+      </w:r>
+      <w:r>
+        <w:t>, based on recognition</w:t>
+      </w:r>
+      <w:r>
+        <w:t xml:space="preserve"> by the R gene</w:t>
+      </w:r>
+      <w:r>
+        <w:t xml:space="preserve">. </w:t>
+      </w:r>
+      <w:r>
+        <w:t>For example, p</w:t>
+      </w:r>
+      <w:r>
+        <w:t xml:space="preserve">attern recognition </w:t>
+      </w:r>
+      <w:r>
+        <w:lastRenderedPageBreak/>
+        <w:t xml:space="preserve">receptors in plants induce defense pathways following sensing of a conserved pathogen signal, such as cell-wall polymers or </w:t>
+      </w:r>
+      <w:proofErr w:type="spellStart"/>
+      <w:r>
+        <w:t>flagellin</w:t>
+      </w:r>
+      <w:proofErr w:type="spellEnd"/>
+      <w:r>
+        <w:t>.</w:t>
       </w:r>
       <w:r>
         <w:t xml:space="preserve"> </w:t>
       </w:r>
       <w:r>
-        <w:t xml:space="preserve">The plant R gene has specific recognition of the pathogen </w:t>
+        <w:t xml:space="preserve">The R gene strategy often induces programmed cell death, a strategy which is effective against </w:t>
       </w:r>
       <w:proofErr w:type="spellStart"/>
       <w:r>
-        <w:t>Avr</w:t>
+        <w:t>biotrophic</w:t>
       </w:r>
       <w:proofErr w:type="spellEnd"/>
       <w:r>
-        <w:t xml:space="preserve"> locus, </w:t>
-      </w:r>
-      <w:r>
-        <w:t>causing</w:t>
-      </w:r>
-      <w:r>
-        <w:t xml:space="preserve"> a qualitative resistance phenotype. </w:t>
-      </w:r>
-      <w:r>
-        <w:t xml:space="preserve">The R gene </w:t>
-      </w:r>
-      <w:r>
-        <w:t xml:space="preserve">strategy </w:t>
-      </w:r>
-      <w:r>
-        <w:t>often induces programmed cell death, a strategy which is</w:t>
+        <w:t xml:space="preserve"> pathogens feeding on living tissue {</w:t>
+      </w:r>
+      <w:proofErr w:type="spellStart"/>
+      <w:r>
+        <w:t>Glazebrook</w:t>
+      </w:r>
+      <w:proofErr w:type="spellEnd"/>
+      <w:r>
+        <w:t xml:space="preserve"> 2005}. </w:t>
+      </w:r>
+      <w:r>
+        <w:t>This g</w:t>
+      </w:r>
+      <w:r>
+        <w:t>ene-for-gene resistance depends upon specific recognition, and requires close coevolution between host and pathogen</w:t>
+      </w:r>
+      <w:r>
+        <w:t xml:space="preserve"> if the host is not responding to highly conserved pathogen signals</w:t>
+      </w:r>
+      <w:r>
+        <w:t xml:space="preserve">. </w:t>
+      </w:r>
+      <w:r>
+        <w:t xml:space="preserve">The reciprocal selective pressures present in interactions between hosts and specialist pathogens make evolution of these specific genetic interactions relatively likely. In contrast, </w:t>
+      </w:r>
+      <w:r>
+        <w:t xml:space="preserve">generalists respond to evolutionary pressures from many host species, making the evolution of gene-for-gene resistance unlikely. </w:t>
+      </w:r>
+      <w:r>
+        <w:t>It is unclear what effect domestication of host plants would have on R-gene mediated resistance. Domestication may lead to loss of some R-genes, or reduce diversity at those loci.</w:t>
       </w:r>
       <w:r>
         <w:t xml:space="preserve"> </w:t>
-      </w:r>
-      <w:r>
-        <w:lastRenderedPageBreak/>
-        <w:t xml:space="preserve">effective against </w:t>
-      </w:r>
-      <w:proofErr w:type="spellStart"/>
-      <w:r>
-        <w:t>biotrophic</w:t>
-      </w:r>
-      <w:proofErr w:type="spellEnd"/>
-      <w:r>
-        <w:t xml:space="preserve"> pathogens </w:t>
-      </w:r>
-      <w:r>
-        <w:t>feeding</w:t>
-      </w:r>
-      <w:r>
-        <w:t xml:space="preserve"> on </w:t>
-      </w:r>
-      <w:r>
-        <w:t>living tissue {</w:t>
-      </w:r>
-      <w:proofErr w:type="spellStart"/>
-      <w:r>
-        <w:t>Glazebrook</w:t>
-      </w:r>
-      <w:proofErr w:type="spellEnd"/>
-      <w:r>
-        <w:t xml:space="preserve"> 2005}</w:t>
-      </w:r>
-      <w:r>
-        <w:t xml:space="preserve">. </w:t>
-      </w:r>
-      <w:r>
-        <w:t>It is unclear what effect domestication of host plants would have on R-gene mediated resistance. Domestication may lead to loss of some R-genes, or reduce diversity at those loci.</w:t>
       </w:r>
     </w:p>
     <w:p>
@@ -525,16 +534,265 @@
         <w:spacing w:line="480" w:lineRule="auto"/>
         <w:ind w:firstLine="720"/>
       </w:pPr>
-      <w:r>
-        <w:t xml:space="preserve">Most known genes for plant resistance to pathogens confer qualitative resistance through plant innate immunity. Pattern recognition receptors in plants induce defense pathways following sensing of a conserved pathogen signal, such as cell-wall polymers or </w:t>
+      <w:bookmarkStart w:id="0" w:name="_GoBack"/>
+      <w:bookmarkEnd w:id="0"/>
+      <w:r>
+        <w:t xml:space="preserve">Domestication is </w:t>
+      </w:r>
+      <w:r>
+        <w:t xml:space="preserve">also </w:t>
+      </w:r>
+      <w:r>
+        <w:t xml:space="preserve">expected to affect the path of coevolution between host and pathogen. Domestication poses a strong genetic bottleneck for many species. This may also </w:t>
+      </w:r>
+      <w:r>
+        <w:t xml:space="preserve">reduce genetic variation contributing to pathogen resistance, particularly if pathogen pressures are reduced in cultivation. In contrast, persistent pathogen pressures throughout cultivation could select for resistance loci. </w:t>
+      </w:r>
+      <w:r>
+        <w:t>Host domestication may affect the path of pathogen coevolution as well, likely more strongly in host-restricted s</w:t>
+      </w:r>
+      <w:r>
+        <w:t>pecialists than in generalists. Cultivation practices such as greenhouse growth can affect the evolution of necrotrophic pathogens {</w:t>
       </w:r>
       <w:proofErr w:type="spellStart"/>
       <w:r>
-        <w:t>flagellin</w:t>
+        <w:t>Decognet</w:t>
       </w:r>
       <w:proofErr w:type="spellEnd"/>
       <w:r>
-        <w:t xml:space="preserve">. R genes evolve to recognize specific pathogen effectors.  </w:t>
+        <w:t xml:space="preserve"> 2009}. </w:t>
+      </w:r>
+    </w:p>
+    <w:p>
+      <w:pPr>
+        <w:spacing w:line="480" w:lineRule="auto"/>
+      </w:pPr>
+      <w:proofErr w:type="gramStart"/>
+      <w:r>
+        <w:t>Paragraph 2.</w:t>
+      </w:r>
+      <w:proofErr w:type="gramEnd"/>
+    </w:p>
+    <w:p>
+      <w:pPr>
+        <w:spacing w:line="480" w:lineRule="auto"/>
+      </w:pPr>
+      <w:r>
+        <w:tab/>
+        <w:t>In plants, most naturally variable genes for generalist pathogen resistance likely contribute to quantitative, rather than qualitative, resistance. There are no known naturally variable large-effect resistance loci for plant defense against generalist pathogens. Further, there are no known naturally variable large-effect virulence loci in generalist pathogens.</w:t>
+      </w:r>
+    </w:p>
+    <w:p>
+      <w:pPr>
+        <w:spacing w:line="480" w:lineRule="auto"/>
+      </w:pPr>
+      <w:r>
+        <w:tab/>
+        <w:t xml:space="preserve">Studies of plant resistance </w:t>
+      </w:r>
+      <w:r>
+        <w:t>have identified several mechanisms contributing to quantitative plant resistance and pathogen virulence. The Bo</w:t>
+      </w:r>
+      <w:r>
+        <w:t>trytis cinerea toxins botrydial and botcinic acid</w:t>
+      </w:r>
+      <w:r>
+        <w:t xml:space="preserve"> </w:t>
+      </w:r>
+      <w:r>
+        <w:t xml:space="preserve">increase </w:t>
+      </w:r>
+      <w:r>
+        <w:lastRenderedPageBreak/>
+        <w:t xml:space="preserve">virulence </w:t>
+      </w:r>
+      <w:r>
+        <w:t>{</w:t>
+      </w:r>
+      <w:proofErr w:type="spellStart"/>
+      <w:r>
+        <w:t>Siewers</w:t>
+      </w:r>
+      <w:proofErr w:type="spellEnd"/>
+      <w:r>
+        <w:t xml:space="preserve"> 2005; </w:t>
+      </w:r>
+      <w:proofErr w:type="spellStart"/>
+      <w:r>
+        <w:t>Dalmais</w:t>
+      </w:r>
+      <w:proofErr w:type="spellEnd"/>
+      <w:r>
+        <w:t xml:space="preserve"> 2011}</w:t>
+      </w:r>
+      <w:r>
+        <w:t>. VELVET is necessary for oxalic acid production and B. cinerea</w:t>
+      </w:r>
+      <w:r>
+        <w:t xml:space="preserve"> </w:t>
+      </w:r>
+      <w:proofErr w:type="gramStart"/>
+      <w:r>
+        <w:t>mutants</w:t>
+      </w:r>
+      <w:proofErr w:type="gramEnd"/>
+      <w:r>
+        <w:t xml:space="preserve"> exhibit reduced virulence {Schumacher 2012}</w:t>
+      </w:r>
+      <w:r>
+        <w:t>.</w:t>
+      </w:r>
+      <w:r>
+        <w:t xml:space="preserve"> </w:t>
+      </w:r>
+      <w:r>
+        <w:t xml:space="preserve">B. cinerea also has virulence genes for cell wall degradation in the plant {ten Have 1998}. </w:t>
+      </w:r>
+    </w:p>
+    <w:p>
+      <w:pPr>
+        <w:spacing w:line="480" w:lineRule="auto"/>
+      </w:pPr>
+      <w:r>
+        <w:tab/>
+        <w:t xml:space="preserve">Further, virulence phenotypes and the underlying genetics are highly variable between </w:t>
+      </w:r>
+      <w:r>
+        <w:rPr>
+          <w:i/>
+        </w:rPr>
+        <w:t>B. cinerea</w:t>
+      </w:r>
+      <w:r>
+        <w:t xml:space="preserve"> isolates. </w:t>
+      </w:r>
+      <w:r>
+        <w:t>Production of the toxin botrydial affects virulence in only some isolates</w:t>
+      </w:r>
+      <w:r>
+        <w:t xml:space="preserve"> {</w:t>
+      </w:r>
+      <w:proofErr w:type="spellStart"/>
+      <w:r>
+        <w:t>Siewers</w:t>
+      </w:r>
+      <w:proofErr w:type="spellEnd"/>
+      <w:r>
+        <w:t xml:space="preserve"> 2005</w:t>
+      </w:r>
+      <w:r>
+        <w:t>}</w:t>
+      </w:r>
+      <w:r>
+        <w:t xml:space="preserve">. </w:t>
+      </w:r>
+      <w:r>
+        <w:t xml:space="preserve">The effect of jasmonates in inhibiting </w:t>
+      </w:r>
+      <w:r>
+        <w:rPr>
+          <w:i/>
+        </w:rPr>
+        <w:t>B. cinerea</w:t>
+      </w:r>
+      <w:r>
+        <w:t xml:space="preserve"> virulence on </w:t>
+      </w:r>
+      <w:r>
+        <w:rPr>
+          <w:i/>
+        </w:rPr>
+        <w:t>A. thaliana</w:t>
+      </w:r>
+      <w:r>
+        <w:t xml:space="preserve"> depends upon the </w:t>
+      </w:r>
+      <w:proofErr w:type="gramStart"/>
+      <w:r>
+        <w:t>isolate  {</w:t>
+      </w:r>
+      <w:proofErr w:type="gramEnd"/>
+      <w:r>
+        <w:t>Rowe 2010}. Q</w:t>
+      </w:r>
+      <w:r>
+        <w:t xml:space="preserve">uantitative resistance to </w:t>
+      </w:r>
+      <w:r>
+        <w:rPr>
+          <w:i/>
+        </w:rPr>
+        <w:t>B. cinerea</w:t>
+      </w:r>
+      <w:r>
+        <w:t xml:space="preserve"> in </w:t>
+      </w:r>
+      <w:r>
+        <w:rPr>
+          <w:i/>
+        </w:rPr>
+        <w:t>A. thaliana</w:t>
+      </w:r>
+      <w:r>
+        <w:t xml:space="preserve"> appears to be largely isolate-specific; GWAS identified mostly non-overlapping sets of candidate </w:t>
+      </w:r>
+      <w:r>
+        <w:t xml:space="preserve">loci for resistance to each of four </w:t>
+      </w:r>
+      <w:r>
+        <w:rPr>
+          <w:i/>
+        </w:rPr>
+        <w:t>B. cinerea</w:t>
+      </w:r>
+      <w:r>
+        <w:t xml:space="preserve"> genotypes {Corwin 2016}.</w:t>
+      </w:r>
+      <w:r>
+        <w:t xml:space="preserve"> </w:t>
+      </w:r>
+      <w:r>
+        <w:t xml:space="preserve">Such inter-isolate variation for virulence related traits suggests possible host-specific specialization for individual isolates. </w:t>
+      </w:r>
+    </w:p>
+    <w:p>
+      <w:pPr>
+        <w:spacing w:line="480" w:lineRule="auto"/>
+      </w:pPr>
+      <w:r>
+        <w:tab/>
+        <w:t>Fusarium oxysporum is a fungal species which is path</w:t>
+      </w:r>
+      <w:r>
+        <w:t>ogenic on diverse plant hosts. Many of the i</w:t>
+      </w:r>
+      <w:r>
+        <w:t xml:space="preserve">ndividual strains, however, are </w:t>
+      </w:r>
+      <w:r>
+        <w:t>highly host specific {</w:t>
+      </w:r>
+      <w:proofErr w:type="spellStart"/>
+      <w:r>
+        <w:t>Katan</w:t>
+      </w:r>
+      <w:proofErr w:type="spellEnd"/>
+      <w:r>
+        <w:t xml:space="preserve"> 1999}.</w:t>
+      </w:r>
+      <w:r>
+        <w:t xml:space="preserve"> </w:t>
+      </w:r>
+      <w:r>
+        <w:t>In contrast, single isolates of B. cinerea exhibit extreme host ranges. [</w:t>
+      </w:r>
+      <w:proofErr w:type="gramStart"/>
+      <w:r>
+        <w:t>evidence</w:t>
+      </w:r>
+      <w:proofErr w:type="gramEnd"/>
+      <w:r>
+        <w:t xml:space="preserve"> for this]</w:t>
       </w:r>
     </w:p>
     <w:p>
@@ -543,28 +801,7 @@
         <w:ind w:firstLine="720"/>
       </w:pPr>
       <w:r>
-        <w:t>G</w:t>
-      </w:r>
-      <w:r>
-        <w:t>ene-for-gene resistance dep</w:t>
-      </w:r>
-      <w:r>
-        <w:t xml:space="preserve">ends upon specific recognition, and requires </w:t>
-      </w:r>
-      <w:r>
-        <w:t xml:space="preserve">close coevolution between host and pathogen. </w:t>
-      </w:r>
-      <w:r>
-        <w:t xml:space="preserve">Specialist pathogens infect a single host species or taxon, and thus host and pathogen act as reciprocal selective pressures. </w:t>
-      </w:r>
-      <w:r>
-        <w:t xml:space="preserve">Generalist pathogens </w:t>
-      </w:r>
-      <w:r>
-        <w:t xml:space="preserve">evolve to infect a broad host range. As such, generalists </w:t>
-      </w:r>
-      <w:r>
-        <w:t xml:space="preserve">respond to evolutionary pressures from many host species, making the evolution of gene-for-gene resistance unlikely. </w:t>
+        <w:t xml:space="preserve">A few genes are known to contribute to quantitative plant resistance to pathogens. Genes involved in secondary metabolite biosynthesis regulate quantitative resistance {Ferrari 2007}. Additional transporters and kinases contribute to resistance. </w:t>
       </w:r>
     </w:p>
     <w:p>
@@ -573,256 +810,16 @@
         <w:ind w:firstLine="720"/>
       </w:pPr>
       <w:r>
-        <w:t xml:space="preserve">Domestication is </w:t>
-      </w:r>
-      <w:r>
-        <w:t xml:space="preserve">expected to affect the path of coevolution between host and pathogen. Domestication poses a strong genetic bottleneck for many species. This may also </w:t>
-      </w:r>
-      <w:r>
-        <w:t xml:space="preserve">reduce genetic variation contributing to pathogen resistance, particularly if pathogen pressures are reduced in cultivation. In contrast, persistent pathogen pressures throughout cultivation could select for resistance loci. </w:t>
-      </w:r>
-      <w:r>
-        <w:t>Host domestication may affect the path of pathogen coevolution as well, likely more strongly in host-restricted s</w:t>
-      </w:r>
-      <w:r>
-        <w:t>pecialists than in generalists. Cultivation practices such as greenhouse growth can affect the evolution of necrotrophic pathogens {</w:t>
-      </w:r>
-      <w:proofErr w:type="spellStart"/>
-      <w:r>
-        <w:t>Decognet</w:t>
-      </w:r>
-      <w:proofErr w:type="spellEnd"/>
-      <w:r>
-        <w:t xml:space="preserve"> 2009}. </w:t>
-      </w:r>
-    </w:p>
-    <w:p>
-      <w:pPr>
-        <w:spacing w:line="480" w:lineRule="auto"/>
-      </w:pPr>
-      <w:proofErr w:type="gramStart"/>
-      <w:r>
-        <w:t>Paragraph 2.</w:t>
-      </w:r>
-      <w:proofErr w:type="gramEnd"/>
-    </w:p>
-    <w:p>
-      <w:pPr>
-        <w:spacing w:line="480" w:lineRule="auto"/>
-      </w:pPr>
-      <w:r>
-        <w:tab/>
-        <w:t>In plants, most naturally variable genes for generalist pathogen resistance likely contribute to quantitative, rather than qualitative, resistance. There are no known naturally variable large-effect resistance loci for plant defense against generalist pathogens. Further, there are no known naturally variable large-effect virulence loci in generalist pathogens.</w:t>
-      </w:r>
-    </w:p>
-    <w:p>
-      <w:pPr>
-        <w:spacing w:line="480" w:lineRule="auto"/>
-      </w:pPr>
-      <w:r>
-        <w:lastRenderedPageBreak/>
-        <w:tab/>
-        <w:t xml:space="preserve">Studies of plant resistance </w:t>
-      </w:r>
-      <w:r>
-        <w:t>have identified several mechanisms contributing to quantitative plant resistance and pathogen virulence. The Bo</w:t>
-      </w:r>
-      <w:r>
-        <w:t>trytis cinerea toxins botrydial and botcinic acid</w:t>
+        <w:t xml:space="preserve">To identify the </w:t>
+      </w:r>
+      <w:r>
+        <w:t>genomic</w:t>
+      </w:r>
+      <w:r>
+        <w:t xml:space="preserve"> basis of resistance to generalist and necrotrophic pathogens, we must work with genetic variation within pathogens and their plant hosts.</w:t>
       </w:r>
       <w:r>
         <w:t xml:space="preserve"> </w:t>
-      </w:r>
-      <w:r>
-        <w:t xml:space="preserve">increase virulence </w:t>
-      </w:r>
-      <w:r>
-        <w:t>{</w:t>
-      </w:r>
-      <w:proofErr w:type="spellStart"/>
-      <w:r>
-        <w:t>Siewers</w:t>
-      </w:r>
-      <w:proofErr w:type="spellEnd"/>
-      <w:r>
-        <w:t xml:space="preserve"> 2005; </w:t>
-      </w:r>
-      <w:proofErr w:type="spellStart"/>
-      <w:r>
-        <w:t>Dalmais</w:t>
-      </w:r>
-      <w:proofErr w:type="spellEnd"/>
-      <w:r>
-        <w:t xml:space="preserve"> 2011}</w:t>
-      </w:r>
-      <w:r>
-        <w:t>. VELVET is necessary for oxalic acid production and B. cinerea</w:t>
-      </w:r>
-      <w:r>
-        <w:t xml:space="preserve"> </w:t>
-      </w:r>
-      <w:proofErr w:type="gramStart"/>
-      <w:r>
-        <w:t>mutants</w:t>
-      </w:r>
-      <w:proofErr w:type="gramEnd"/>
-      <w:r>
-        <w:t xml:space="preserve"> exhibit reduced virulence {Schumacher 2012}</w:t>
-      </w:r>
-      <w:r>
-        <w:t>.</w:t>
-      </w:r>
-      <w:r>
-        <w:t xml:space="preserve"> </w:t>
-      </w:r>
-      <w:r>
-        <w:t xml:space="preserve">B. cinerea also has virulence genes for cell wall degradation in the plant {ten Have 1998}. </w:t>
-      </w:r>
-    </w:p>
-    <w:p>
-      <w:pPr>
-        <w:spacing w:line="480" w:lineRule="auto"/>
-      </w:pPr>
-      <w:r>
-        <w:tab/>
-        <w:t xml:space="preserve">Further, virulence phenotypes and the underlying genetics are highly variable between </w:t>
-      </w:r>
-      <w:r>
-        <w:rPr>
-          <w:i/>
-        </w:rPr>
-        <w:t>B. cinerea</w:t>
-      </w:r>
-      <w:r>
-        <w:t xml:space="preserve"> isolates. </w:t>
-      </w:r>
-      <w:r>
-        <w:t>Production of the toxin botrydial affects virulence in only some isolates</w:t>
-      </w:r>
-      <w:r>
-        <w:t xml:space="preserve"> {</w:t>
-      </w:r>
-      <w:proofErr w:type="spellStart"/>
-      <w:r>
-        <w:t>Siewers</w:t>
-      </w:r>
-      <w:proofErr w:type="spellEnd"/>
-      <w:r>
-        <w:t xml:space="preserve"> 2005</w:t>
-      </w:r>
-      <w:r>
-        <w:t>}</w:t>
-      </w:r>
-      <w:r>
-        <w:t xml:space="preserve">. </w:t>
-      </w:r>
-      <w:r>
-        <w:t xml:space="preserve">The effect of jasmonates in inhibiting </w:t>
-      </w:r>
-      <w:r>
-        <w:rPr>
-          <w:i/>
-        </w:rPr>
-        <w:t>B. cinerea</w:t>
-      </w:r>
-      <w:r>
-        <w:t xml:space="preserve"> virulence on </w:t>
-      </w:r>
-      <w:r>
-        <w:rPr>
-          <w:i/>
-        </w:rPr>
-        <w:t>A. thaliana</w:t>
-      </w:r>
-      <w:r>
-        <w:t xml:space="preserve"> depends upon the </w:t>
-      </w:r>
-      <w:proofErr w:type="gramStart"/>
-      <w:r>
-        <w:t>isolate  {</w:t>
-      </w:r>
-      <w:proofErr w:type="gramEnd"/>
-      <w:r>
-        <w:t>Rowe 2010}. Q</w:t>
-      </w:r>
-      <w:r>
-        <w:t xml:space="preserve">uantitative resistance to </w:t>
-      </w:r>
-      <w:r>
-        <w:rPr>
-          <w:i/>
-        </w:rPr>
-        <w:t>B. cinerea</w:t>
-      </w:r>
-      <w:r>
-        <w:t xml:space="preserve"> in </w:t>
-      </w:r>
-      <w:r>
-        <w:rPr>
-          <w:i/>
-        </w:rPr>
-        <w:t>A. thaliana</w:t>
-      </w:r>
-      <w:r>
-        <w:t xml:space="preserve"> appears to be largely isolate-specific; GWAS identified mostly non-overlapping sets of candidate </w:t>
-      </w:r>
-      <w:r>
-        <w:t xml:space="preserve">loci for resistance to each of four </w:t>
-      </w:r>
-      <w:r>
-        <w:rPr>
-          <w:i/>
-        </w:rPr>
-        <w:t>B. cinerea</w:t>
-      </w:r>
-      <w:r>
-        <w:t xml:space="preserve"> genotypes {Corwin 2016}.</w:t>
-      </w:r>
-      <w:r>
-        <w:t xml:space="preserve"> </w:t>
-      </w:r>
-      <w:r>
-        <w:t xml:space="preserve">Such inter-isolate variation for virulence related traits suggests possible host-specific specialization for individual isolates. </w:t>
-      </w:r>
-    </w:p>
-    <w:p>
-      <w:pPr>
-        <w:spacing w:line="480" w:lineRule="auto"/>
-      </w:pPr>
-      <w:r>
-        <w:tab/>
-        <w:t>Fusarium oxysporum is a fungal species which is path</w:t>
-      </w:r>
-      <w:r>
-        <w:t>ogenic on diverse plant hosts. Many of the i</w:t>
-      </w:r>
-      <w:r>
-        <w:t xml:space="preserve">ndividual strains, however, are </w:t>
-      </w:r>
-      <w:r>
-        <w:t>highly host specific {</w:t>
-      </w:r>
-      <w:proofErr w:type="spellStart"/>
-      <w:r>
-        <w:t>Katan</w:t>
-      </w:r>
-      <w:proofErr w:type="spellEnd"/>
-      <w:r>
-        <w:t xml:space="preserve"> 1999}.</w:t>
-      </w:r>
-      <w:r>
-        <w:t xml:space="preserve"> </w:t>
-      </w:r>
-      <w:r>
-        <w:t>In contrast, single isolates of B. cinerea exhibit extreme host ranges. [</w:t>
-      </w:r>
-      <w:proofErr w:type="gramStart"/>
-      <w:r>
-        <w:t>evidence</w:t>
-      </w:r>
-      <w:proofErr w:type="gramEnd"/>
-      <w:r>
-        <w:t xml:space="preserve"> for this]</w:t>
       </w:r>
     </w:p>
     <w:p>
@@ -831,7 +828,85 @@
         <w:ind w:firstLine="720"/>
       </w:pPr>
       <w:r>
-        <w:t xml:space="preserve">A few genes are known to contribute to quantitative plant resistance to pathogens. Genes involved in secondary metabolite biosynthesis regulate quantitative resistance {Ferrari 2007}. Additional transporters and kinases contribute to resistance. </w:t>
+        <w:t xml:space="preserve">To look at the interactions between genetic variation in plants and pathogens and the role of evolutionary processes </w:t>
+      </w:r>
+      <w:r>
+        <w:t xml:space="preserve">including differentiation by lineage and domestication, </w:t>
+      </w:r>
+      <w:r>
+        <w:t xml:space="preserve">we focus on </w:t>
+      </w:r>
+      <w:r>
+        <w:rPr>
+          <w:i/>
+        </w:rPr>
+        <w:t>Botrytis cinerea</w:t>
+      </w:r>
+      <w:r>
+        <w:t xml:space="preserve">. </w:t>
+      </w:r>
+      <w:r>
+        <w:rPr>
+          <w:i/>
+        </w:rPr>
+        <w:t>B. cinerea</w:t>
+      </w:r>
+      <w:r>
+        <w:t xml:space="preserve"> causes major pre- and post-harvest crop losses in many species, in the field and greenhouse {</w:t>
+      </w:r>
+      <w:proofErr w:type="spellStart"/>
+      <w:r>
+        <w:t>Nicot</w:t>
+      </w:r>
+      <w:proofErr w:type="spellEnd"/>
+      <w:r>
+        <w:t xml:space="preserve"> 1996; </w:t>
+      </w:r>
+      <w:proofErr w:type="spellStart"/>
+      <w:r>
+        <w:t>Elad</w:t>
+      </w:r>
+      <w:proofErr w:type="spellEnd"/>
+      <w:r>
+        <w:t xml:space="preserve"> 2007}. </w:t>
+      </w:r>
+      <w:r>
+        <w:t>[</w:t>
+      </w:r>
+      <w:proofErr w:type="gramStart"/>
+      <w:r>
+        <w:t>why</w:t>
+      </w:r>
+      <w:proofErr w:type="gramEnd"/>
+      <w:r>
+        <w:t xml:space="preserve"> botrytis</w:t>
+      </w:r>
+      <w:r>
+        <w:t xml:space="preserve">. Cite papers w </w:t>
+      </w:r>
+      <w:proofErr w:type="spellStart"/>
+      <w:proofErr w:type="gramStart"/>
+      <w:r>
+        <w:t>Bc</w:t>
+      </w:r>
+      <w:proofErr w:type="spellEnd"/>
+      <w:proofErr w:type="gramEnd"/>
+      <w:r>
+        <w:t xml:space="preserve"> virulence genes.</w:t>
+      </w:r>
+      <w:r>
+        <w:t>]</w:t>
+      </w:r>
+      <w:r>
+        <w:t xml:space="preserve"> [</w:t>
+      </w:r>
+      <w:proofErr w:type="gramStart"/>
+      <w:r>
+        <w:t>expand</w:t>
+      </w:r>
+      <w:proofErr w:type="gramEnd"/>
+      <w:r>
+        <w:t xml:space="preserve"> on quantitative variation here]</w:t>
       </w:r>
     </w:p>
     <w:p>
@@ -840,16 +915,177 @@
         <w:ind w:firstLine="720"/>
       </w:pPr>
       <w:r>
-        <w:t xml:space="preserve">To identify the </w:t>
-      </w:r>
-      <w:r>
-        <w:t>genomic</w:t>
-      </w:r>
-      <w:r>
-        <w:t xml:space="preserve"> basis of resistance to generalist and necrotrophic pathogens, we must work with genetic variation within pathogens and their plant hosts.</w:t>
-      </w:r>
+        <w:t>[</w:t>
+      </w:r>
+      <w:proofErr w:type="gramStart"/>
+      <w:r>
+        <w:t>why</w:t>
+      </w:r>
+      <w:proofErr w:type="gramEnd"/>
+      <w:r>
+        <w:t xml:space="preserve"> tomato w botrytis… botrytis resistance a quantitative trait. </w:t>
+      </w:r>
+      <w:proofErr w:type="gramStart"/>
+      <w:r>
+        <w:t>Agronomic effects.</w:t>
+      </w:r>
+      <w:proofErr w:type="gramEnd"/>
       <w:r>
         <w:t xml:space="preserve"> </w:t>
+      </w:r>
+    </w:p>
+    <w:p>
+      <w:pPr>
+        <w:spacing w:line="480" w:lineRule="auto"/>
+      </w:pPr>
+      <w:proofErr w:type="gramStart"/>
+      <w:r>
+        <w:lastRenderedPageBreak/>
+        <w:t>Domesticated and wild varieties available.</w:t>
+      </w:r>
+      <w:proofErr w:type="gramEnd"/>
+      <w:r>
+        <w:t xml:space="preserve"> Samir and Maloof clock genes papers: domestication drives traits which may affect resistance. Cite papers with tomato virulence genes.]</w:t>
+      </w:r>
+    </w:p>
+    <w:p>
+      <w:pPr>
+        <w:spacing w:line="480" w:lineRule="auto"/>
+      </w:pPr>
+      <w:r>
+        <w:tab/>
+        <w:t xml:space="preserve">Tomato is one of the numerous hosts to </w:t>
+      </w:r>
+      <w:r>
+        <w:rPr>
+          <w:i/>
+        </w:rPr>
+        <w:t>B. cinerea</w:t>
+      </w:r>
+      <w:r>
+        <w:t xml:space="preserve">, in which it causes significant economic loss due to pre and postharvest infection. </w:t>
+      </w:r>
+      <w:r>
+        <w:t xml:space="preserve">Resistance to </w:t>
+      </w:r>
+      <w:r>
+        <w:rPr>
+          <w:i/>
+        </w:rPr>
+        <w:t>B. cinerea</w:t>
+      </w:r>
+      <w:r>
+        <w:t xml:space="preserve"> is a quantitative trait in tomato. </w:t>
+      </w:r>
+      <w:r>
+        <w:t xml:space="preserve">QTL have been identified for </w:t>
+      </w:r>
+      <w:r>
+        <w:rPr>
+          <w:i/>
+        </w:rPr>
+        <w:t>Solanum</w:t>
+      </w:r>
+      <w:r>
+        <w:t xml:space="preserve"> susceptibility to </w:t>
+      </w:r>
+      <w:r>
+        <w:rPr>
+          <w:i/>
+        </w:rPr>
+        <w:t>B. cinerea</w:t>
+      </w:r>
+      <w:r>
+        <w:t>, explaining up to 15% of phenotypic variation in a stem bioassay {</w:t>
+      </w:r>
+      <w:proofErr w:type="spellStart"/>
+      <w:r>
+        <w:t>Finkers</w:t>
+      </w:r>
+      <w:proofErr w:type="spellEnd"/>
+      <w:r>
+        <w:t xml:space="preserve"> 2007}. There is evidence for quantitative resistance to </w:t>
+      </w:r>
+      <w:r>
+        <w:rPr>
+          <w:i/>
+        </w:rPr>
+        <w:t>B. cinerea</w:t>
+      </w:r>
+      <w:r>
+        <w:t xml:space="preserve"> in the closest wild relative to tomato</w:t>
+      </w:r>
+      <w:r>
+        <w:t xml:space="preserve"> as well as other Solanum species</w:t>
+      </w:r>
+      <w:r>
+        <w:t xml:space="preserve">, though this has not been directly tested in comparison to domesticated </w:t>
+      </w:r>
+      <w:r>
+        <w:rPr>
+          <w:i/>
+        </w:rPr>
+        <w:t xml:space="preserve">S. </w:t>
+      </w:r>
+      <w:proofErr w:type="spellStart"/>
+      <w:r>
+        <w:rPr>
+          <w:i/>
+        </w:rPr>
+        <w:t>lycopersicum</w:t>
+      </w:r>
+      <w:proofErr w:type="spellEnd"/>
+      <w:r>
+        <w:t xml:space="preserve"> {</w:t>
+      </w:r>
+      <w:proofErr w:type="spellStart"/>
+      <w:r>
+        <w:t>Egashira</w:t>
+      </w:r>
+      <w:proofErr w:type="spellEnd"/>
+      <w:r>
+        <w:t xml:space="preserve"> 2000; </w:t>
+      </w:r>
+      <w:proofErr w:type="spellStart"/>
+      <w:r>
+        <w:t>Nicot</w:t>
+      </w:r>
+      <w:proofErr w:type="spellEnd"/>
+      <w:r>
+        <w:t xml:space="preserve"> 2002}.</w:t>
+      </w:r>
+      <w:r>
+        <w:t xml:space="preserve"> </w:t>
+      </w:r>
+    </w:p>
+    <w:p>
+      <w:pPr>
+        <w:spacing w:line="480" w:lineRule="auto"/>
+      </w:pPr>
+      <w:r>
+        <w:tab/>
+        <w:t xml:space="preserve">The effect of domestication on plant-pathogen interactions is largely untested. Domestication poses a strong genetic bottleneck, reducing diversity genome-wide. We assume that this extends to pathogen resistance loci; resistance alleles are likely lost during the domestication bottleneck. Further, selective pressures from pathogens may be reduced under cultivation. In contrast, domesticated plants may experience increased selective pressures from some pathogens. B. cinerea causes extensive crop loss in </w:t>
+      </w:r>
+      <w:r>
+        <w:t>[</w:t>
+      </w:r>
+      <w:r>
+        <w:t>XYZ</w:t>
+      </w:r>
+      <w:r>
+        <w:t>]</w:t>
+      </w:r>
+      <w:r>
+        <w:t xml:space="preserve"> cultivation, so it is unclear what the effect of domestication will be on plant susceptibility and pathogen virulence. </w:t>
+      </w:r>
+      <w:r>
+        <w:t>[</w:t>
+      </w:r>
+      <w:r>
+        <w:t>Specifically Botrytis and domesticated tomato…</w:t>
+      </w:r>
+      <w:r>
+        <w:t>]</w:t>
       </w:r>
     </w:p>
     <w:p>
@@ -858,89 +1094,15 @@
         <w:ind w:firstLine="720"/>
       </w:pPr>
       <w:r>
-        <w:t xml:space="preserve">To look at the interactions between genetic variation in plants and pathogens and the role of evolutionary processes </w:t>
-      </w:r>
-      <w:r>
-        <w:t xml:space="preserve">including differentiation by lineage and domestication, </w:t>
-      </w:r>
-      <w:r>
-        <w:t xml:space="preserve">we focus on </w:t>
-      </w:r>
-      <w:r>
-        <w:rPr>
-          <w:i/>
-        </w:rPr>
-        <w:t>Botrytis cinerea</w:t>
-      </w:r>
-      <w:r>
-        <w:t xml:space="preserve">. </w:t>
-      </w:r>
-      <w:r>
-        <w:rPr>
-          <w:i/>
-        </w:rPr>
-        <w:t>B. cinerea</w:t>
-      </w:r>
-      <w:r>
-        <w:t xml:space="preserve"> causes major pre- and post-harvest crop losses in many species, in the field and </w:t>
-      </w:r>
-      <w:r>
-        <w:lastRenderedPageBreak/>
-        <w:t>greenhouse {</w:t>
-      </w:r>
-      <w:proofErr w:type="spellStart"/>
-      <w:r>
-        <w:t>Nicot</w:t>
-      </w:r>
-      <w:proofErr w:type="spellEnd"/>
-      <w:r>
-        <w:t xml:space="preserve"> 1996; </w:t>
-      </w:r>
-      <w:proofErr w:type="spellStart"/>
-      <w:r>
-        <w:t>Elad</w:t>
-      </w:r>
-      <w:proofErr w:type="spellEnd"/>
-      <w:r>
-        <w:t xml:space="preserve"> 2007}. </w:t>
-      </w:r>
-      <w:r>
         <w:t>[</w:t>
       </w:r>
       <w:proofErr w:type="gramStart"/>
       <w:r>
-        <w:t>why</w:t>
+        <w:t>result</w:t>
       </w:r>
       <w:proofErr w:type="gramEnd"/>
       <w:r>
-        <w:t xml:space="preserve"> botrytis</w:t>
-      </w:r>
-      <w:r>
-        <w:t xml:space="preserve">. Cite papers w </w:t>
-      </w:r>
-      <w:proofErr w:type="spellStart"/>
-      <w:proofErr w:type="gramStart"/>
-      <w:r>
-        <w:t>Bc</w:t>
-      </w:r>
-      <w:proofErr w:type="spellEnd"/>
-      <w:proofErr w:type="gramEnd"/>
-      <w:r>
-        <w:t xml:space="preserve"> virulence genes.</w:t>
-      </w:r>
-      <w:r>
-        <w:t>]</w:t>
-      </w:r>
-      <w:r>
-        <w:t xml:space="preserve"> [</w:t>
-      </w:r>
-      <w:proofErr w:type="gramStart"/>
-      <w:r>
-        <w:t>expand</w:t>
-      </w:r>
-      <w:proofErr w:type="gramEnd"/>
-      <w:r>
-        <w:t xml:space="preserve"> on quantitative variation here]</w:t>
+        <w:t xml:space="preserve"> summary]</w:t>
       </w:r>
     </w:p>
     <w:p>
@@ -949,178 +1111,53 @@
         <w:ind w:firstLine="720"/>
       </w:pPr>
       <w:r>
-        <w:t>[</w:t>
+        <w:t xml:space="preserve">Both host and pathogen </w:t>
       </w:r>
       <w:proofErr w:type="gramStart"/>
       <w:r>
-        <w:t>why</w:t>
+        <w:t>genotype contribute</w:t>
       </w:r>
       <w:proofErr w:type="gramEnd"/>
       <w:r>
-        <w:t xml:space="preserve"> tomato w botrytis… botrytis resistance a quantitative trait. </w:t>
+        <w:t xml:space="preserve"> to virulence. However, we found no significant interaction between host and Botrytis genotype species-wide. </w:t>
+      </w:r>
+      <w:r>
+        <w:t xml:space="preserve">We </w:t>
+      </w:r>
+      <w:r>
+        <w:t xml:space="preserve">also </w:t>
+      </w:r>
+      <w:r>
+        <w:t xml:space="preserve">find no species-wide evidence of a </w:t>
+      </w:r>
+      <w:r>
+        <w:t xml:space="preserve">significant </w:t>
+      </w:r>
+      <w:r>
+        <w:t>domestication effect upon Botrytis cinerea virulence</w:t>
+      </w:r>
+      <w:r>
+        <w:t>, though domesticated varieties are slightly more susceptible on average</w:t>
+      </w:r>
+      <w:r>
+        <w:t xml:space="preserve">. </w:t>
+      </w:r>
+      <w:r>
+        <w:t xml:space="preserve">This suggests that individual isolates are generalists across tomato genotypes and across domestication in Solanum. </w:t>
       </w:r>
       <w:proofErr w:type="gramStart"/>
       <w:r>
-        <w:t>Agronomic effects.</w:t>
+        <w:t>A subset of single isolates, however, are</w:t>
       </w:r>
       <w:proofErr w:type="gramEnd"/>
       <w:r>
-        <w:t xml:space="preserve"> </w:t>
-      </w:r>
-    </w:p>
-    <w:p>
-      <w:pPr>
-        <w:spacing w:line="480" w:lineRule="auto"/>
-      </w:pPr>
-      <w:proofErr w:type="gramStart"/>
-      <w:r>
-        <w:t>Domesticated and wild varieties available.</w:t>
-      </w:r>
-      <w:proofErr w:type="gramEnd"/>
-      <w:r>
-        <w:t xml:space="preserve"> Samir and Maloof clock genes papers: domestication drives traits which may affect resistance. Cite papers with tomato virulence genes.]</w:t>
-      </w:r>
-    </w:p>
-    <w:p>
-      <w:pPr>
-        <w:spacing w:line="480" w:lineRule="auto"/>
-      </w:pPr>
-      <w:r>
-        <w:tab/>
-        <w:t xml:space="preserve">Tomato is one of the numerous hosts to </w:t>
-      </w:r>
-      <w:r>
-        <w:rPr>
-          <w:i/>
-        </w:rPr>
-        <w:t>B. cinerea</w:t>
-      </w:r>
-      <w:r>
-        <w:t xml:space="preserve">, in which it causes significant economic loss due to pre and postharvest infection. </w:t>
-      </w:r>
-      <w:r>
-        <w:t xml:space="preserve">Resistance to </w:t>
-      </w:r>
-      <w:r>
-        <w:rPr>
-          <w:i/>
-        </w:rPr>
-        <w:t>B. cinerea</w:t>
-      </w:r>
-      <w:r>
-        <w:t xml:space="preserve"> is a quantitative trait in tomato. </w:t>
-      </w:r>
-      <w:r>
-        <w:t xml:space="preserve">QTL have been identified for </w:t>
-      </w:r>
-      <w:r>
-        <w:rPr>
-          <w:i/>
-        </w:rPr>
-        <w:t>Solanum</w:t>
-      </w:r>
-      <w:r>
-        <w:t xml:space="preserve"> susceptibility to </w:t>
-      </w:r>
-      <w:r>
-        <w:rPr>
-          <w:i/>
-        </w:rPr>
-        <w:t>B. cinerea</w:t>
-      </w:r>
-      <w:r>
-        <w:t>, explaining up to 15% of phenotypic variation in a stem bioassay {</w:t>
-      </w:r>
-      <w:proofErr w:type="spellStart"/>
-      <w:r>
-        <w:t>Finkers</w:t>
-      </w:r>
-      <w:proofErr w:type="spellEnd"/>
-      <w:r>
-        <w:t xml:space="preserve"> 2007}. There is evidence for quantitative resistance to </w:t>
-      </w:r>
-      <w:r>
-        <w:rPr>
-          <w:i/>
-        </w:rPr>
-        <w:t>B. cinerea</w:t>
-      </w:r>
-      <w:r>
-        <w:t xml:space="preserve"> in the closest wild relative to tomato</w:t>
-      </w:r>
-      <w:r>
-        <w:t xml:space="preserve"> as well as other Solanum species</w:t>
-      </w:r>
-      <w:r>
-        <w:t xml:space="preserve">, though this has not been directly tested in comparison to domesticated </w:t>
-      </w:r>
-      <w:r>
-        <w:rPr>
-          <w:i/>
-        </w:rPr>
-        <w:t xml:space="preserve">S. </w:t>
-      </w:r>
-      <w:proofErr w:type="spellStart"/>
-      <w:r>
-        <w:rPr>
-          <w:i/>
-        </w:rPr>
-        <w:t>lycopersicum</w:t>
-      </w:r>
-      <w:proofErr w:type="spellEnd"/>
-      <w:r>
-        <w:t xml:space="preserve"> {</w:t>
-      </w:r>
-      <w:proofErr w:type="spellStart"/>
-      <w:r>
-        <w:t>Egashira</w:t>
-      </w:r>
-      <w:proofErr w:type="spellEnd"/>
-      <w:r>
-        <w:t xml:space="preserve"> 2000; </w:t>
-      </w:r>
-      <w:proofErr w:type="spellStart"/>
-      <w:r>
-        <w:t>Nicot</w:t>
-      </w:r>
-      <w:proofErr w:type="spellEnd"/>
-      <w:r>
-        <w:t xml:space="preserve"> 2002}.</w:t>
-      </w:r>
-      <w:r>
-        <w:t xml:space="preserve"> </w:t>
-      </w:r>
-      <w:bookmarkStart w:id="0" w:name="_GoBack"/>
-      <w:bookmarkEnd w:id="0"/>
-    </w:p>
-    <w:p>
-      <w:pPr>
-        <w:spacing w:line="480" w:lineRule="auto"/>
-      </w:pPr>
-      <w:r>
-        <w:tab/>
-        <w:t xml:space="preserve">The effect of domestication on plant-pathogen interactions is largely untested. Domestication poses a strong genetic bottleneck, reducing diversity genome-wide. We assume that this extends to pathogen resistance loci; resistance alleles are likely lost during the domestication bottleneck. Further, selective pressures from pathogens may be reduced under cultivation. In contrast, domesticated plants may experience increased selective pressures from some pathogens. B. cinerea causes extensive crop loss in </w:t>
-      </w:r>
-      <w:r>
-        <w:t>[</w:t>
-      </w:r>
-      <w:r>
-        <w:t>XYZ</w:t>
-      </w:r>
-      <w:r>
-        <w:t>]</w:t>
-      </w:r>
-      <w:r>
-        <w:t xml:space="preserve"> cultivation, so it is unclear what the effect of domestication will be on plant susceptibility and pathogen virulence. </w:t>
-      </w:r>
-      <w:r>
-        <w:t>[</w:t>
-      </w:r>
-      <w:r>
-        <w:t>Specifically Botrytis and domesticated tomato…</w:t>
-      </w:r>
-      <w:r>
-        <w:t>]</w:t>
+        <w:t xml:space="preserve"> sensitive to tomato domestication. </w:t>
+      </w:r>
+      <w:r>
+        <w:t xml:space="preserve">All three of these show increased virulence on domesticated tomato varieties. </w:t>
+      </w:r>
+      <w:r>
+        <w:t>No isolates are significantly affected by individual tomato genotypes.</w:t>
       </w:r>
     </w:p>
     <w:p>
@@ -1129,82 +1166,7 @@
         <w:ind w:firstLine="720"/>
       </w:pPr>
       <w:r>
-        <w:t>[</w:t>
-      </w:r>
-      <w:proofErr w:type="gramStart"/>
-      <w:r>
-        <w:t>result</w:t>
-      </w:r>
-      <w:proofErr w:type="gramEnd"/>
-      <w:r>
-        <w:t xml:space="preserve"> summary]</w:t>
-      </w:r>
-    </w:p>
-    <w:p>
-      <w:pPr>
-        <w:spacing w:line="480" w:lineRule="auto"/>
-        <w:ind w:firstLine="720"/>
-      </w:pPr>
-      <w:r>
-        <w:t xml:space="preserve">Both host and pathogen </w:t>
-      </w:r>
-      <w:proofErr w:type="gramStart"/>
-      <w:r>
-        <w:t>genotype contribute</w:t>
-      </w:r>
-      <w:proofErr w:type="gramEnd"/>
-      <w:r>
-        <w:t xml:space="preserve"> to virulence. However, we found no significant interaction between host and Botrytis genotype species-wide. </w:t>
-      </w:r>
-      <w:r>
-        <w:t xml:space="preserve">We </w:t>
-      </w:r>
-      <w:r>
-        <w:t xml:space="preserve">also </w:t>
-      </w:r>
-      <w:r>
-        <w:t xml:space="preserve">find no species-wide evidence of a </w:t>
-      </w:r>
-      <w:r>
-        <w:t xml:space="preserve">significant </w:t>
-      </w:r>
-      <w:r>
-        <w:t>domestication effect upon Botrytis cinerea virulence</w:t>
-      </w:r>
-      <w:r>
-        <w:t>, though domesticated varieties are slightly more susceptible on average</w:t>
-      </w:r>
-      <w:r>
-        <w:t xml:space="preserve">. </w:t>
-      </w:r>
-      <w:r>
-        <w:t xml:space="preserve">This suggests that individual isolates are generalists across tomato genotypes and across domestication in Solanum. </w:t>
-      </w:r>
-      <w:proofErr w:type="gramStart"/>
-      <w:r>
-        <w:t>A subset of single isolates, however, are</w:t>
-      </w:r>
-      <w:proofErr w:type="gramEnd"/>
-      <w:r>
-        <w:t xml:space="preserve"> sensitive to </w:t>
-      </w:r>
-      <w:r>
         <w:lastRenderedPageBreak/>
-        <w:t xml:space="preserve">tomato domestication. </w:t>
-      </w:r>
-      <w:r>
-        <w:t xml:space="preserve">All three of these show increased virulence on domesticated tomato varieties. </w:t>
-      </w:r>
-      <w:r>
-        <w:t>No isolates are significantly affected by individual tomato genotypes.</w:t>
-      </w:r>
-    </w:p>
-    <w:p>
-      <w:pPr>
-        <w:spacing w:line="480" w:lineRule="auto"/>
-        <w:ind w:firstLine="720"/>
-      </w:pPr>
-      <w:r>
         <w:t>Lesion size is more variable on domesticated than wild genotype, in contrast to the expected reduction in resistance variation following the domestication bottleneck.</w:t>
       </w:r>
     </w:p>
@@ -1637,7 +1599,6 @@
           <w:rFonts w:ascii="Calibri" w:eastAsia="Times New Roman" w:hAnsi="Calibri" w:cs="Arial"/>
           <w:color w:val="1F497D"/>
         </w:rPr>
-        <w:lastRenderedPageBreak/>
         <w:br/>
         <w:t xml:space="preserve">Then the Botrytis velvet paper and </w:t>
       </w:r>

</xml_diff>